<commit_message>
proyectos que hice de java
</commit_message>
<xml_diff>
--- a/java/Arrays/Definición de Arreglos.docx
+++ b/java/Arrays/Definición de Arreglos.docx
@@ -159,7 +159,21 @@
           <w:rFonts w:ascii="Comic Sans MS" w:hAnsi="Comic Sans MS"/>
           <w:lang w:val="es-MX"/>
         </w:rPr>
-        <w:t xml:space="preserve">Declaración y asignación de valores </w:t>
+        <w:t>Declaración y asignación de valore</w:t>
+      </w:r>
+      <w:r>
+        <w:rPr>
+          <w:rFonts w:ascii="Comic Sans MS" w:hAnsi="Comic Sans MS"/>
+          <w:lang w:val="es-MX"/>
+        </w:rPr>
+        <w:tab/>
+      </w:r>
+      <w:r>
+        <w:rPr>
+          <w:rFonts w:ascii="Comic Sans MS" w:hAnsi="Comic Sans MS"/>
+          <w:lang w:val="es-MX"/>
+        </w:rPr>
+        <w:t xml:space="preserve">s </w:t>
       </w:r>
       <w:proofErr w:type="gramStart"/>
       <w:r>
@@ -318,6 +332,292 @@
           <w:lang w:val="es-MX"/>
         </w:rPr>
         <w:t>En Java, los arreglos tienen un tamaño fijo, es decir, una vez que se define su tamaño, no se puede cambiar durante la ejecución del programa. Para acceder o modificar los valores en un arreglo, se usa el índice, que indica la posición de cada elemento.</w:t>
+      </w:r>
+    </w:p>
+    <w:p>
+      <w:pPr>
+        <w:jc w:val="both"/>
+        <w:rPr>
+          <w:rFonts w:ascii="Comic Sans MS" w:hAnsi="Comic Sans MS"/>
+          <w:lang w:val="es-MX"/>
+        </w:rPr>
+      </w:pPr>
+    </w:p>
+    <w:p>
+      <w:pPr>
+        <w:rPr>
+          <w:rFonts w:ascii="Comic Sans MS" w:hAnsi="Comic Sans MS"/>
+          <w:lang w:val="es-MX"/>
+        </w:rPr>
+      </w:pPr>
+      <w:r>
+        <w:rPr>
+          <w:rFonts w:ascii="Comic Sans MS" w:hAnsi="Comic Sans MS"/>
+          <w:lang w:val="es-MX"/>
+        </w:rPr>
+        <w:br w:type="page"/>
+      </w:r>
+    </w:p>
+    <w:tbl>
+      <w:tblPr>
+        <w:tblStyle w:val="Tablaconcuadrcula"/>
+        <w:tblpPr w:leftFromText="180" w:rightFromText="180" w:tblpY="530"/>
+        <w:tblW w:w="0" w:type="auto"/>
+        <w:tblLook w:val="04A0" w:firstRow="1" w:lastRow="0" w:firstColumn="1" w:lastColumn="0" w:noHBand="0" w:noVBand="1"/>
+      </w:tblPr>
+      <w:tblGrid>
+        <w:gridCol w:w="2337"/>
+        <w:gridCol w:w="2337"/>
+        <w:gridCol w:w="2338"/>
+        <w:gridCol w:w="2338"/>
+      </w:tblGrid>
+      <w:tr>
+        <w:tc>
+          <w:tcPr>
+            <w:tcW w:w="2337" w:type="dxa"/>
+          </w:tcPr>
+          <w:p>
+            <w:pPr>
+              <w:jc w:val="both"/>
+              <w:rPr>
+                <w:rFonts w:ascii="Comic Sans MS" w:hAnsi="Comic Sans MS"/>
+                <w:lang w:val="es-MX"/>
+              </w:rPr>
+            </w:pPr>
+          </w:p>
+        </w:tc>
+        <w:tc>
+          <w:tcPr>
+            <w:tcW w:w="2337" w:type="dxa"/>
+          </w:tcPr>
+          <w:p>
+            <w:pPr>
+              <w:jc w:val="both"/>
+              <w:rPr>
+                <w:rFonts w:ascii="Comic Sans MS" w:hAnsi="Comic Sans MS"/>
+                <w:lang w:val="es-MX"/>
+              </w:rPr>
+            </w:pPr>
+          </w:p>
+        </w:tc>
+        <w:tc>
+          <w:tcPr>
+            <w:tcW w:w="2338" w:type="dxa"/>
+          </w:tcPr>
+          <w:p>
+            <w:pPr>
+              <w:jc w:val="both"/>
+              <w:rPr>
+                <w:rFonts w:ascii="Comic Sans MS" w:hAnsi="Comic Sans MS"/>
+                <w:lang w:val="es-MX"/>
+              </w:rPr>
+            </w:pPr>
+          </w:p>
+        </w:tc>
+        <w:tc>
+          <w:tcPr>
+            <w:tcW w:w="2338" w:type="dxa"/>
+          </w:tcPr>
+          <w:p>
+            <w:pPr>
+              <w:jc w:val="both"/>
+              <w:rPr>
+                <w:rFonts w:ascii="Comic Sans MS" w:hAnsi="Comic Sans MS"/>
+                <w:lang w:val="es-MX"/>
+              </w:rPr>
+            </w:pPr>
+          </w:p>
+        </w:tc>
+      </w:tr>
+      <w:tr>
+        <w:tc>
+          <w:tcPr>
+            <w:tcW w:w="2337" w:type="dxa"/>
+          </w:tcPr>
+          <w:p>
+            <w:pPr>
+              <w:jc w:val="both"/>
+              <w:rPr>
+                <w:rFonts w:ascii="Comic Sans MS" w:hAnsi="Comic Sans MS"/>
+                <w:lang w:val="es-MX"/>
+              </w:rPr>
+            </w:pPr>
+          </w:p>
+        </w:tc>
+        <w:tc>
+          <w:tcPr>
+            <w:tcW w:w="2337" w:type="dxa"/>
+          </w:tcPr>
+          <w:p>
+            <w:pPr>
+              <w:jc w:val="both"/>
+              <w:rPr>
+                <w:rFonts w:ascii="Comic Sans MS" w:hAnsi="Comic Sans MS"/>
+                <w:lang w:val="es-MX"/>
+              </w:rPr>
+            </w:pPr>
+          </w:p>
+        </w:tc>
+        <w:tc>
+          <w:tcPr>
+            <w:tcW w:w="2338" w:type="dxa"/>
+          </w:tcPr>
+          <w:p>
+            <w:pPr>
+              <w:jc w:val="both"/>
+              <w:rPr>
+                <w:rFonts w:ascii="Comic Sans MS" w:hAnsi="Comic Sans MS"/>
+                <w:lang w:val="es-MX"/>
+              </w:rPr>
+            </w:pPr>
+          </w:p>
+        </w:tc>
+        <w:tc>
+          <w:tcPr>
+            <w:tcW w:w="2338" w:type="dxa"/>
+          </w:tcPr>
+          <w:p>
+            <w:pPr>
+              <w:jc w:val="both"/>
+              <w:rPr>
+                <w:rFonts w:ascii="Comic Sans MS" w:hAnsi="Comic Sans MS"/>
+                <w:lang w:val="es-MX"/>
+              </w:rPr>
+            </w:pPr>
+          </w:p>
+        </w:tc>
+      </w:tr>
+      <w:tr>
+        <w:tc>
+          <w:tcPr>
+            <w:tcW w:w="2337" w:type="dxa"/>
+          </w:tcPr>
+          <w:p>
+            <w:pPr>
+              <w:jc w:val="both"/>
+              <w:rPr>
+                <w:rFonts w:ascii="Comic Sans MS" w:hAnsi="Comic Sans MS"/>
+                <w:lang w:val="es-MX"/>
+              </w:rPr>
+            </w:pPr>
+          </w:p>
+        </w:tc>
+        <w:tc>
+          <w:tcPr>
+            <w:tcW w:w="2337" w:type="dxa"/>
+          </w:tcPr>
+          <w:p>
+            <w:pPr>
+              <w:jc w:val="both"/>
+              <w:rPr>
+                <w:rFonts w:ascii="Comic Sans MS" w:hAnsi="Comic Sans MS"/>
+                <w:lang w:val="es-MX"/>
+              </w:rPr>
+            </w:pPr>
+          </w:p>
+        </w:tc>
+        <w:tc>
+          <w:tcPr>
+            <w:tcW w:w="2338" w:type="dxa"/>
+          </w:tcPr>
+          <w:p>
+            <w:pPr>
+              <w:jc w:val="both"/>
+              <w:rPr>
+                <w:rFonts w:ascii="Comic Sans MS" w:hAnsi="Comic Sans MS"/>
+                <w:lang w:val="es-MX"/>
+              </w:rPr>
+            </w:pPr>
+          </w:p>
+        </w:tc>
+        <w:tc>
+          <w:tcPr>
+            <w:tcW w:w="2338" w:type="dxa"/>
+          </w:tcPr>
+          <w:p>
+            <w:pPr>
+              <w:jc w:val="both"/>
+              <w:rPr>
+                <w:rFonts w:ascii="Comic Sans MS" w:hAnsi="Comic Sans MS"/>
+                <w:lang w:val="es-MX"/>
+              </w:rPr>
+            </w:pPr>
+          </w:p>
+        </w:tc>
+      </w:tr>
+      <w:tr>
+        <w:tc>
+          <w:tcPr>
+            <w:tcW w:w="2337" w:type="dxa"/>
+          </w:tcPr>
+          <w:p>
+            <w:pPr>
+              <w:jc w:val="both"/>
+              <w:rPr>
+                <w:rFonts w:ascii="Comic Sans MS" w:hAnsi="Comic Sans MS"/>
+                <w:lang w:val="es-MX"/>
+              </w:rPr>
+            </w:pPr>
+          </w:p>
+        </w:tc>
+        <w:tc>
+          <w:tcPr>
+            <w:tcW w:w="2337" w:type="dxa"/>
+          </w:tcPr>
+          <w:p>
+            <w:pPr>
+              <w:jc w:val="both"/>
+              <w:rPr>
+                <w:rFonts w:ascii="Comic Sans MS" w:hAnsi="Comic Sans MS"/>
+                <w:lang w:val="es-MX"/>
+              </w:rPr>
+            </w:pPr>
+          </w:p>
+        </w:tc>
+        <w:tc>
+          <w:tcPr>
+            <w:tcW w:w="2338" w:type="dxa"/>
+          </w:tcPr>
+          <w:p>
+            <w:pPr>
+              <w:jc w:val="both"/>
+              <w:rPr>
+                <w:rFonts w:ascii="Comic Sans MS" w:hAnsi="Comic Sans MS"/>
+                <w:lang w:val="es-MX"/>
+              </w:rPr>
+            </w:pPr>
+          </w:p>
+        </w:tc>
+        <w:tc>
+          <w:tcPr>
+            <w:tcW w:w="2338" w:type="dxa"/>
+          </w:tcPr>
+          <w:p>
+            <w:pPr>
+              <w:jc w:val="both"/>
+              <w:rPr>
+                <w:rFonts w:ascii="Comic Sans MS" w:hAnsi="Comic Sans MS"/>
+                <w:lang w:val="es-MX"/>
+              </w:rPr>
+            </w:pPr>
+          </w:p>
+        </w:tc>
+      </w:tr>
+    </w:tbl>
+    <w:p>
+      <w:pPr>
+        <w:jc w:val="center"/>
+        <w:rPr>
+          <w:rFonts w:ascii="Comic Sans MS" w:hAnsi="Comic Sans MS"/>
+          <w:lang w:val="es-MX"/>
+        </w:rPr>
+      </w:pPr>
+      <w:r>
+        <w:rPr>
+          <w:rFonts w:ascii="Comic Sans MS" w:hAnsi="Comic Sans MS"/>
+          <w:lang w:val="es-MX"/>
+        </w:rPr>
+        <w:t>variable</w:t>
       </w:r>
     </w:p>
     <w:p>
@@ -946,6 +1246,7 @@
   <w:style w:type="character" w:default="1" w:styleId="Fuentedeprrafopredeter">
     <w:name w:val="Default Paragraph Font"/>
     <w:uiPriority w:val="1"/>
+    <w:semiHidden/>
     <w:unhideWhenUsed/>
   </w:style>
   <w:style w:type="table" w:default="1" w:styleId="Tablanormal">
@@ -1258,6 +1559,25 @@
       <w:color w:val="0F4761" w:themeColor="accent1" w:themeShade="BF"/>
       <w:spacing w:val="5"/>
     </w:rPr>
+  </w:style>
+  <w:style w:type="table" w:styleId="Tablaconcuadrcula">
+    <w:name w:val="Table Grid"/>
+    <w:basedOn w:val="Tablanormal"/>
+    <w:uiPriority w:val="39"/>
+    <w:rsid w:val="009018ED"/>
+    <w:pPr>
+      <w:spacing w:after="0" w:line="240" w:lineRule="auto"/>
+    </w:pPr>
+    <w:tblPr>
+      <w:tblBorders>
+        <w:top w:val="single" w:sz="4" w:space="0" w:color="auto"/>
+        <w:left w:val="single" w:sz="4" w:space="0" w:color="auto"/>
+        <w:bottom w:val="single" w:sz="4" w:space="0" w:color="auto"/>
+        <w:right w:val="single" w:sz="4" w:space="0" w:color="auto"/>
+        <w:insideH w:val="single" w:sz="4" w:space="0" w:color="auto"/>
+        <w:insideV w:val="single" w:sz="4" w:space="0" w:color="auto"/>
+      </w:tblBorders>
+    </w:tblPr>
   </w:style>
 </w:styles>
 </file>

</xml_diff>